<commit_message>
Mejoras y version final
</commit_message>
<xml_diff>
--- a/Algoritmo.docx
+++ b/Algoritmo.docx
@@ -111,7 +111,27 @@
         </w:numPr>
       </w:pPr>
       <w:r>
-        <w:t>Si es mayor de edad preguntar si esta casado y guardar la respuesta en la variable casado</w:t>
+        <w:t>Sino se cumple pasa al punto 38</w:t>
+      </w:r>
+    </w:p>
+    <w:p>
+      <w:pPr>
+        <w:pStyle w:val="Prrafodelista"/>
+        <w:numPr>
+          <w:ilvl w:val="0"/>
+          <w:numId w:val="1"/>
+        </w:numPr>
+      </w:pPr>
+      <w:r>
+        <w:t xml:space="preserve">Si es mayor de edad preguntar si </w:t>
+      </w:r>
+      <w:proofErr w:type="spellStart"/>
+      <w:r>
+        <w:t>esta</w:t>
+      </w:r>
+      <w:proofErr w:type="spellEnd"/>
+      <w:r>
+        <w:t xml:space="preserve"> casado y guardar la respuesta en la variable casado</w:t>
       </w:r>
     </w:p>
     <w:p>
@@ -466,6 +486,274 @@
           <w:numId w:val="1"/>
         </w:numPr>
       </w:pPr>
+      <w:r>
+        <w:t xml:space="preserve">Entonces el recargo será el producto de </w:t>
+      </w:r>
+      <w:proofErr w:type="spellStart"/>
+      <w:r>
+        <w:t>precio_base</w:t>
+      </w:r>
+      <w:proofErr w:type="spellEnd"/>
+      <w:r>
+        <w:t xml:space="preserve"> por el 10%</w:t>
+      </w:r>
+    </w:p>
+    <w:p>
+      <w:pPr>
+        <w:pStyle w:val="Prrafodelista"/>
+        <w:numPr>
+          <w:ilvl w:val="0"/>
+          <w:numId w:val="1"/>
+        </w:numPr>
+      </w:pPr>
+      <w:r>
+        <w:t xml:space="preserve">Si edad es mayor o igual a 25 y si </w:t>
+      </w:r>
+      <w:proofErr w:type="spellStart"/>
+      <w:r>
+        <w:t>edad_numero</w:t>
+      </w:r>
+      <w:proofErr w:type="spellEnd"/>
+      <w:r>
+        <w:t xml:space="preserve"> es menor a 50</w:t>
+      </w:r>
+    </w:p>
+    <w:p>
+      <w:pPr>
+        <w:pStyle w:val="Prrafodelista"/>
+        <w:numPr>
+          <w:ilvl w:val="0"/>
+          <w:numId w:val="1"/>
+        </w:numPr>
+      </w:pPr>
+      <w:r>
+        <w:t xml:space="preserve">Entonces el recargo será el producto de </w:t>
+      </w:r>
+      <w:proofErr w:type="spellStart"/>
+      <w:r>
+        <w:t>precio_base</w:t>
+      </w:r>
+      <w:proofErr w:type="spellEnd"/>
+      <w:r>
+        <w:t xml:space="preserve"> por 20%</w:t>
+      </w:r>
+    </w:p>
+    <w:p>
+      <w:pPr>
+        <w:pStyle w:val="Prrafodelista"/>
+        <w:numPr>
+          <w:ilvl w:val="0"/>
+          <w:numId w:val="1"/>
+        </w:numPr>
+      </w:pPr>
+      <w:r>
+        <w:t>Si edad es mayor o igual a 50</w:t>
+      </w:r>
+    </w:p>
+    <w:p>
+      <w:pPr>
+        <w:pStyle w:val="Prrafodelista"/>
+        <w:numPr>
+          <w:ilvl w:val="0"/>
+          <w:numId w:val="1"/>
+        </w:numPr>
+      </w:pPr>
+      <w:r>
+        <w:t xml:space="preserve">Entonces el recargo será el producto de </w:t>
+      </w:r>
+      <w:proofErr w:type="spellStart"/>
+      <w:r>
+        <w:t>precio_base</w:t>
+      </w:r>
+      <w:proofErr w:type="spellEnd"/>
+      <w:r>
+        <w:t xml:space="preserve"> por el 30%</w:t>
+      </w:r>
+    </w:p>
+    <w:p>
+      <w:pPr>
+        <w:pStyle w:val="Prrafodelista"/>
+        <w:numPr>
+          <w:ilvl w:val="0"/>
+          <w:numId w:val="1"/>
+        </w:numPr>
+      </w:pPr>
+      <w:r>
+        <w:t xml:space="preserve">Se hace el proceso para saber el monto del recargo del conyugue según la variable </w:t>
+      </w:r>
+      <w:proofErr w:type="spellStart"/>
+      <w:r>
+        <w:t>edad_conyuge</w:t>
+      </w:r>
+      <w:proofErr w:type="spellEnd"/>
+      <w:r>
+        <w:t xml:space="preserve"> numero</w:t>
+      </w:r>
+    </w:p>
+    <w:p>
+      <w:pPr>
+        <w:pStyle w:val="Prrafodelista"/>
+        <w:numPr>
+          <w:ilvl w:val="0"/>
+          <w:numId w:val="1"/>
+        </w:numPr>
+      </w:pPr>
+      <w:r>
+        <w:t xml:space="preserve">Si </w:t>
+      </w:r>
+      <w:proofErr w:type="spellStart"/>
+      <w:r>
+        <w:t>edad_</w:t>
+      </w:r>
+      <w:r>
+        <w:t>conyuge_</w:t>
+      </w:r>
+      <w:r>
+        <w:t>numero</w:t>
+      </w:r>
+      <w:proofErr w:type="spellEnd"/>
+      <w:r>
+        <w:t xml:space="preserve"> es mayor o igual a 18 y si </w:t>
+      </w:r>
+      <w:proofErr w:type="spellStart"/>
+      <w:r>
+        <w:t>edad_conyuge_numero</w:t>
+      </w:r>
+      <w:proofErr w:type="spellEnd"/>
+      <w:r>
+        <w:t xml:space="preserve"> es menor a 25</w:t>
+      </w:r>
+    </w:p>
+    <w:p>
+      <w:pPr>
+        <w:pStyle w:val="Prrafodelista"/>
+        <w:numPr>
+          <w:ilvl w:val="0"/>
+          <w:numId w:val="1"/>
+        </w:numPr>
+      </w:pPr>
+      <w:r>
+        <w:t xml:space="preserve">Entonces el recargo será el producto de </w:t>
+      </w:r>
+      <w:proofErr w:type="spellStart"/>
+      <w:r>
+        <w:t>precio_base</w:t>
+      </w:r>
+      <w:proofErr w:type="spellEnd"/>
+      <w:r>
+        <w:t xml:space="preserve"> por el 10%</w:t>
+      </w:r>
+    </w:p>
+    <w:p>
+      <w:pPr>
+        <w:pStyle w:val="Prrafodelista"/>
+        <w:numPr>
+          <w:ilvl w:val="0"/>
+          <w:numId w:val="1"/>
+        </w:numPr>
+      </w:pPr>
+      <w:r>
+        <w:lastRenderedPageBreak/>
+        <w:t xml:space="preserve">Si </w:t>
+      </w:r>
+      <w:proofErr w:type="spellStart"/>
+      <w:r>
+        <w:t>edad_conyuge_numero</w:t>
+      </w:r>
+      <w:proofErr w:type="spellEnd"/>
+      <w:r>
+        <w:t xml:space="preserve"> es mayor o igual a 25 y si </w:t>
+      </w:r>
+      <w:proofErr w:type="spellStart"/>
+      <w:r>
+        <w:t>edad_conyuge_numero</w:t>
+      </w:r>
+      <w:proofErr w:type="spellEnd"/>
+      <w:r>
+        <w:t xml:space="preserve"> es menor a 50</w:t>
+      </w:r>
+    </w:p>
+    <w:p>
+      <w:pPr>
+        <w:pStyle w:val="Prrafodelista"/>
+        <w:numPr>
+          <w:ilvl w:val="0"/>
+          <w:numId w:val="1"/>
+        </w:numPr>
+      </w:pPr>
+      <w:r>
+        <w:t xml:space="preserve">Entonces el recargo será el producto de </w:t>
+      </w:r>
+      <w:proofErr w:type="spellStart"/>
+      <w:r>
+        <w:t>precio_base</w:t>
+      </w:r>
+      <w:proofErr w:type="spellEnd"/>
+      <w:r>
+        <w:t xml:space="preserve"> por 20%</w:t>
+      </w:r>
+    </w:p>
+    <w:p>
+      <w:pPr>
+        <w:pStyle w:val="Prrafodelista"/>
+        <w:numPr>
+          <w:ilvl w:val="0"/>
+          <w:numId w:val="1"/>
+        </w:numPr>
+      </w:pPr>
+      <w:r>
+        <w:t xml:space="preserve">Si </w:t>
+      </w:r>
+      <w:proofErr w:type="spellStart"/>
+      <w:r>
+        <w:t>edad_conyuge_numero</w:t>
+      </w:r>
+      <w:proofErr w:type="spellEnd"/>
+      <w:r>
+        <w:t xml:space="preserve"> es mayor o igual a 50</w:t>
+      </w:r>
+    </w:p>
+    <w:p>
+      <w:pPr>
+        <w:pStyle w:val="Prrafodelista"/>
+        <w:numPr>
+          <w:ilvl w:val="0"/>
+          <w:numId w:val="1"/>
+        </w:numPr>
+      </w:pPr>
+      <w:r>
+        <w:t xml:space="preserve">Precio final es la suma de precio base </w:t>
+      </w:r>
+      <w:r>
+        <w:t>más</w:t>
+      </w:r>
+      <w:r>
+        <w:t xml:space="preserve"> recargo total</w:t>
+      </w:r>
+    </w:p>
+    <w:p>
+      <w:pPr>
+        <w:pStyle w:val="Prrafodelista"/>
+        <w:numPr>
+          <w:ilvl w:val="0"/>
+          <w:numId w:val="1"/>
+        </w:numPr>
+      </w:pPr>
+      <w:r>
+        <w:t xml:space="preserve">Se muestra la información detallada </w:t>
+      </w:r>
+    </w:p>
+    <w:p>
+      <w:pPr>
+        <w:pStyle w:val="Prrafodelista"/>
+        <w:numPr>
+          <w:ilvl w:val="0"/>
+          <w:numId w:val="1"/>
+        </w:numPr>
+      </w:pPr>
+      <w:r>
+        <w:t>Pregunta si desea continuar si su respuesta es diferente a salir regresa al punto 4</w:t>
+      </w:r>
     </w:p>
     <w:sectPr>
       <w:pgSz w:w="12240" w:h="15840"/>

</xml_diff>